<commit_message>
First pass of Monday Psali
Added last of references for Monday Theotokia.
</commit_message>
<xml_diff>
--- a/Psalmody Source/15 Monday Theotokia.docx
+++ b/Psalmody Source/15 Monday Theotokia.docx
@@ -287,7 +287,14 @@
           <w:tcPr>
             <w:tcW w:w="714" w:type="pct"/>
           </w:tcPr>
-          <w:p/>
+          <w:p>
+            <w:r>
+              <w:rPr>
+                <w:rFonts w:ascii="PalatinoLinotype-Roman" w:hAnsi="PalatinoLinotype-Roman" w:cs="PalatinoLinotype-Roman"/>
+              </w:rPr>
+              <w:t>While Adam was sad, God was pleased, to bring him back, to his leadership.</w:t>
+            </w:r>
+          </w:p>
         </w:tc>
         <w:tc>
           <w:tcPr>
@@ -417,7 +424,14 @@
           <w:tcPr>
             <w:tcW w:w="714" w:type="pct"/>
           </w:tcPr>
-          <w:p/>
+          <w:p>
+            <w:r>
+              <w:rPr>
+                <w:rFonts w:ascii="PalatinoLinotype-Roman" w:hAnsi="PalatinoLinotype-Roman" w:cs="PalatinoLinotype-Roman"/>
+              </w:rPr>
+              <w:t>He shone in the flesh, taken from the Virgin, without the seed of man, in order to save us.</w:t>
+            </w:r>
+          </w:p>
         </w:tc>
         <w:tc>
           <w:tcPr>
@@ -742,7 +756,14 @@
           <w:tcPr>
             <w:tcW w:w="714" w:type="pct"/>
           </w:tcPr>
-          <w:p/>
+          <w:p>
+            <w:r>
+              <w:rPr>
+                <w:rFonts w:ascii="PalatinoLinotype-Roman" w:hAnsi="PalatinoLinotype-Roman" w:cs="PalatinoLinotype-Roman"/>
+              </w:rPr>
+              <w:t>Eve who was tempted, by the serpent, was condemned, by the Lord.</w:t>
+            </w:r>
+          </w:p>
         </w:tc>
         <w:tc>
           <w:tcPr>
@@ -883,7 +904,14 @@
           <w:tcPr>
             <w:tcW w:w="714" w:type="pct"/>
           </w:tcPr>
-          <w:p/>
+          <w:p>
+            <w:r>
+              <w:rPr>
+                <w:rFonts w:ascii="PalatinoLinotype-Roman" w:hAnsi="PalatinoLinotype-Roman" w:cs="PalatinoLinotype-Roman"/>
+              </w:rPr>
+              <w:t>ʺFor in abundance, I will greatly multiply, your sorrows, and your sighs.ʺ</w:t>
+            </w:r>
+          </w:p>
         </w:tc>
         <w:tc>
           <w:tcPr>
@@ -1022,7 +1050,22 @@
           <w:tcPr>
             <w:tcW w:w="714" w:type="pct"/>
           </w:tcPr>
-          <w:p/>
+          <w:p>
+            <w:r>
+              <w:rPr>
+                <w:rFonts w:ascii="PalatinoLinotype-Roman" w:hAnsi="PalatinoLinotype-Roman" w:cs="PalatinoLinotype-Roman"/>
+              </w:rPr>
+              <w:lastRenderedPageBreak/>
+              <w:t xml:space="preserve">Yet God felt compassionate, through his love for man, and was </w:t>
+            </w:r>
+            <w:r>
+              <w:rPr>
+                <w:rFonts w:ascii="PalatinoLinotype-Roman" w:hAnsi="PalatinoLinotype-Roman" w:cs="PalatinoLinotype-Roman"/>
+              </w:rPr>
+              <w:lastRenderedPageBreak/>
+              <w:t>pleased, to free her once again.</w:t>
+            </w:r>
+          </w:p>
         </w:tc>
         <w:tc>
           <w:tcPr>
@@ -1030,6 +1073,7 @@
           </w:tcPr>
           <w:p>
             <w:r>
+              <w:lastRenderedPageBreak/>
               <w:t xml:space="preserve">God had compassion: through His love for man: He was delighted: again to </w:t>
             </w:r>
             <w:r>
@@ -1162,7 +1206,14 @@
           <w:tcPr>
             <w:tcW w:w="714" w:type="pct"/>
           </w:tcPr>
-          <w:p/>
+          <w:p>
+            <w:r>
+              <w:rPr>
+                <w:rFonts w:ascii="PalatinoLinotype-Roman" w:hAnsi="PalatinoLinotype-Roman" w:cs="PalatinoLinotype-Roman"/>
+              </w:rPr>
+              <w:t>He shone in the flesh, taken from the Virgin, without the seed of man, in order to save us.</w:t>
+            </w:r>
+          </w:p>
         </w:tc>
         <w:tc>
           <w:tcPr>
@@ -1448,7 +1499,14 @@
           <w:tcPr>
             <w:tcW w:w="714" w:type="pct"/>
           </w:tcPr>
-          <w:p/>
+          <w:p>
+            <w:r>
+              <w:rPr>
+                <w:rFonts w:ascii="PalatinoLinotype-Roman" w:hAnsi="PalatinoLinotype-Roman" w:cs="PalatinoLinotype-Roman"/>
+              </w:rPr>
+              <w:t>Jesus Christ the Word, who came and took flesh, he dwelt in us, and we saw His glory.</w:t>
+            </w:r>
+          </w:p>
         </w:tc>
         <w:tc>
           <w:tcPr>
@@ -1581,7 +1639,14 @@
           <w:tcPr>
             <w:tcW w:w="714" w:type="pct"/>
           </w:tcPr>
-          <w:p/>
+          <w:p>
+            <w:r>
+              <w:rPr>
+                <w:rFonts w:ascii="PalatinoLinotype-Roman" w:hAnsi="PalatinoLinotype-Roman" w:cs="PalatinoLinotype-Roman"/>
+              </w:rPr>
+              <w:t>Like the glory of the only Son, of His Father, He was pleased, to redeem us.</w:t>
+            </w:r>
+          </w:p>
         </w:tc>
         <w:tc>
           <w:tcPr>
@@ -1711,7 +1776,14 @@
           <w:tcPr>
             <w:tcW w:w="714" w:type="pct"/>
           </w:tcPr>
-          <w:p/>
+          <w:p>
+            <w:r>
+              <w:rPr>
+                <w:rFonts w:ascii="PalatinoLinotype-Roman" w:hAnsi="PalatinoLinotype-Roman" w:cs="PalatinoLinotype-Roman"/>
+              </w:rPr>
+              <w:t>He shone in the flesh, taken from the Virgin, without the seed of man, in order to save us.</w:t>
+            </w:r>
+          </w:p>
         </w:tc>
         <w:tc>
           <w:tcPr>
@@ -1992,7 +2064,26 @@
           <w:tcPr>
             <w:tcW w:w="714" w:type="pct"/>
           </w:tcPr>
-          <w:p/>
+          <w:p>
+            <w:r>
+              <w:rPr>
+                <w:rFonts w:ascii="PalatinoLinotype-Roman" w:hAnsi="PalatinoLinotype-Roman" w:cs="PalatinoLinotype-Roman"/>
+              </w:rPr>
+              <w:t>Isaiah has seen, the mysteries, of</w:t>
+            </w:r>
+            <w:r>
+              <w:rPr>
+                <w:rFonts w:ascii="PalatinoLinotype-Roman" w:hAnsi="PalatinoLinotype-Roman" w:cs="PalatinoLinotype-Roman"/>
+              </w:rPr>
+              <w:t xml:space="preserve"> </w:t>
+            </w:r>
+            <w:r>
+              <w:rPr>
+                <w:rFonts w:ascii="PalatinoLinotype-Roman" w:hAnsi="PalatinoLinotype-Roman" w:cs="PalatinoLinotype-Roman"/>
+              </w:rPr>
+              <w:t>Emmanuel, with prophetic insight.</w:t>
+            </w:r>
+          </w:p>
         </w:tc>
         <w:tc>
           <w:tcPr>
@@ -2125,7 +2216,20 @@
           <w:tcPr>
             <w:tcW w:w="714" w:type="pct"/>
           </w:tcPr>
-          <w:p/>
+          <w:p>
+            <w:pPr>
+              <w:jc w:val="center"/>
+            </w:pPr>
+            <w:r>
+              <w:rPr>
+                <w:rFonts w:ascii="PalatinoLinotype-Roman" w:hAnsi="PalatinoLinotype-Roman" w:cs="PalatinoLinotype-Roman"/>
+              </w:rPr>
+              <w:t>Wherefore, the great prophet, shouted out proclaiming, and saying.</w:t>
+            </w:r>
+            <w:r>
+              <w:t xml:space="preserve"> </w:t>
+            </w:r>
+          </w:p>
         </w:tc>
         <w:tc>
           <w:tcPr>
@@ -2252,7 +2356,14 @@
           <w:tcPr>
             <w:tcW w:w="714" w:type="pct"/>
           </w:tcPr>
-          <w:p/>
+          <w:p>
+            <w:r>
+              <w:rPr>
+                <w:rFonts w:ascii="PalatinoLinotype-Roman" w:hAnsi="PalatinoLinotype-Roman" w:cs="PalatinoLinotype-Roman"/>
+              </w:rPr>
+              <w:t>ʺFor unto us a child is born, unto us a son is given, the government shall be, upon his shoulder.</w:t>
+            </w:r>
+          </w:p>
         </w:tc>
         <w:tc>
           <w:tcPr>
@@ -2379,7 +2490,14 @@
           <w:tcPr>
             <w:tcW w:w="714" w:type="pct"/>
           </w:tcPr>
-          <w:p/>
+          <w:p>
+            <w:r>
+              <w:rPr>
+                <w:rFonts w:ascii="PalatinoLinotype-Roman" w:hAnsi="PalatinoLinotype-Roman" w:cs="PalatinoLinotype-Roman"/>
+              </w:rPr>
+              <w:t>He is God the powerful, and the Counselor, the Angel, of the great wisdom.</w:t>
+            </w:r>
+          </w:p>
         </w:tc>
         <w:tc>
           <w:tcPr>
@@ -2509,7 +2627,14 @@
           <w:tcPr>
             <w:tcW w:w="714" w:type="pct"/>
           </w:tcPr>
-          <w:p/>
+          <w:p>
+            <w:r>
+              <w:rPr>
+                <w:rFonts w:ascii="PalatinoLinotype-Roman" w:hAnsi="PalatinoLinotype-Roman" w:cs="PalatinoLinotype-Roman"/>
+              </w:rPr>
+              <w:t>He shone in the flesh, taken from the Virgin, without the seed of man, in order to save us.</w:t>
+            </w:r>
+          </w:p>
         </w:tc>
         <w:tc>
           <w:tcPr>
@@ -2806,7 +2931,14 @@
           <w:tcPr>
             <w:tcW w:w="714" w:type="pct"/>
           </w:tcPr>
-          <w:p/>
+          <w:p>
+            <w:r>
+              <w:rPr>
+                <w:rFonts w:ascii="PalatinoLinotype-Roman" w:hAnsi="PalatinoLinotype-Roman" w:cs="PalatinoLinotype-Roman"/>
+              </w:rPr>
+              <w:t>Rejoice and be happy, O human race, for God so revealed, His love to the world.</w:t>
+            </w:r>
+          </w:p>
         </w:tc>
         <w:tc>
           <w:tcPr>
@@ -2947,7 +3079,14 @@
           <w:tcPr>
             <w:tcW w:w="714" w:type="pct"/>
           </w:tcPr>
-          <w:p/>
+          <w:p>
+            <w:r>
+              <w:rPr>
+                <w:rFonts w:ascii="PalatinoLinotype-Roman" w:hAnsi="PalatinoLinotype-Roman" w:cs="PalatinoLinotype-Roman"/>
+              </w:rPr>
+              <w:t>That He gave, His beloved Son, for those who believe in Him, so that they may live forever.</w:t>
+            </w:r>
+          </w:p>
         </w:tc>
         <w:tc>
           <w:tcPr>
@@ -3083,7 +3222,14 @@
           <w:tcPr>
             <w:tcW w:w="714" w:type="pct"/>
           </w:tcPr>
-          <w:p/>
+          <w:p>
+            <w:r>
+              <w:rPr>
+                <w:rFonts w:ascii="PalatinoLinotype-Roman" w:hAnsi="PalatinoLinotype-Roman" w:cs="PalatinoLinotype-Roman"/>
+              </w:rPr>
+              <w:t>For He has overcome, by His mercy, and sent unto us, His Almighty Arm.</w:t>
+            </w:r>
+          </w:p>
         </w:tc>
         <w:tc>
           <w:tcPr>
@@ -3213,7 +3359,14 @@
           <w:tcPr>
             <w:tcW w:w="714" w:type="pct"/>
           </w:tcPr>
-          <w:p/>
+          <w:p>
+            <w:r>
+              <w:rPr>
+                <w:rFonts w:ascii="PalatinoLinotype-Roman" w:hAnsi="PalatinoLinotype-Roman" w:cs="PalatinoLinotype-Roman"/>
+              </w:rPr>
+              <w:t>He shone in the flesh, taken from the Virgin, without the seed of man, in order to save us.</w:t>
+            </w:r>
+          </w:p>
         </w:tc>
         <w:tc>
           <w:tcPr>
@@ -3477,17 +3630,18 @@
           <w:tcPr>
             <w:tcW w:w="714" w:type="pct"/>
           </w:tcPr>
-          <w:p/>
-        </w:tc>
-        <w:tc>
-          <w:tcPr>
-            <w:tcW w:w="702" w:type="pct"/>
-          </w:tcPr>
-          <w:p>
-            <w:r>
-              <w:t xml:space="preserve">He who is: He who was: He who came: will also </w:t>
-            </w:r>
-            <w:r>
+          <w:p>
+            <w:r>
+              <w:rPr>
+                <w:rFonts w:ascii="PalatinoLinotype-Roman" w:hAnsi="PalatinoLinotype-Roman" w:cs="PalatinoLinotype-Roman"/>
+              </w:rPr>
+              <w:lastRenderedPageBreak/>
+              <w:t xml:space="preserve">He who is, and who was, who has come, who is to </w:t>
+            </w:r>
+            <w:r>
+              <w:rPr>
+                <w:rFonts w:ascii="PalatinoLinotype-Roman" w:hAnsi="PalatinoLinotype-Roman" w:cs="PalatinoLinotype-Roman"/>
+              </w:rPr>
               <w:lastRenderedPageBreak/>
               <w:t>come again.</w:t>
             </w:r>
@@ -3495,6 +3649,21 @@
         </w:tc>
         <w:tc>
           <w:tcPr>
+            <w:tcW w:w="702" w:type="pct"/>
+          </w:tcPr>
+          <w:p>
+            <w:r>
+              <w:lastRenderedPageBreak/>
+              <w:t xml:space="preserve">He who is: He who was: He who came: will also </w:t>
+            </w:r>
+            <w:r>
+              <w:lastRenderedPageBreak/>
+              <w:t>come again.</w:t>
+            </w:r>
+          </w:p>
+        </w:tc>
+        <w:tc>
+          <w:tcPr>
             <w:tcW w:w="709" w:type="pct"/>
           </w:tcPr>
           <w:p>
@@ -3617,7 +3786,14 @@
           <w:tcPr>
             <w:tcW w:w="714" w:type="pct"/>
           </w:tcPr>
-          <w:p/>
+          <w:p>
+            <w:r>
+              <w:rPr>
+                <w:rFonts w:ascii="PalatinoLinotype-Roman" w:hAnsi="PalatinoLinotype-Roman" w:cs="PalatinoLinotype-Roman"/>
+              </w:rPr>
+              <w:t>Jesus Christ the Word, who was incarnate, without alteration, became a perfect man.</w:t>
+            </w:r>
+          </w:p>
         </w:tc>
         <w:tc>
           <w:tcPr>
@@ -3744,7 +3920,14 @@
           <w:tcPr>
             <w:tcW w:w="714" w:type="pct"/>
           </w:tcPr>
-          <w:p/>
+          <w:p>
+            <w:r>
+              <w:rPr>
+                <w:rFonts w:ascii="PalatinoLinotype-Roman" w:hAnsi="PalatinoLinotype-Roman" w:cs="PalatinoLinotype-Roman"/>
+              </w:rPr>
+              <w:t>Without alteration of His being, or mingling or separation, of any kind, after the unity.</w:t>
+            </w:r>
+          </w:p>
         </w:tc>
         <w:tc>
           <w:tcPr>
@@ -3871,7 +4054,14 @@
           <w:tcPr>
             <w:tcW w:w="714" w:type="pct"/>
           </w:tcPr>
-          <w:p/>
+          <w:p>
+            <w:r>
+              <w:rPr>
+                <w:rFonts w:ascii="PalatinoLinotype-Roman" w:hAnsi="PalatinoLinotype-Roman" w:cs="PalatinoLinotype-Roman"/>
+              </w:rPr>
+              <w:t>But He is of one nature, one hypostasis, and one person, for God the Word.</w:t>
+            </w:r>
+          </w:p>
         </w:tc>
         <w:tc>
           <w:tcPr>
@@ -4001,7 +4191,14 @@
           <w:tcPr>
             <w:tcW w:w="714" w:type="pct"/>
           </w:tcPr>
-          <w:p/>
+          <w:p>
+            <w:r>
+              <w:rPr>
+                <w:rFonts w:ascii="PalatinoLinotype-Roman" w:hAnsi="PalatinoLinotype-Roman" w:cs="PalatinoLinotype-Roman"/>
+              </w:rPr>
+              <w:t>He shone in the flesh, taken from the Virgin, without the seed of man, in order to save us.</w:t>
+            </w:r>
+          </w:p>
         </w:tc>
         <w:tc>
           <w:tcPr>
@@ -4282,7 +4479,22 @@
           <w:tcPr>
             <w:tcW w:w="714" w:type="pct"/>
           </w:tcPr>
-          <w:p/>
+          <w:p>
+            <w:r>
+              <w:rPr>
+                <w:rFonts w:ascii="PalatinoLinotype-Roman" w:hAnsi="PalatinoLinotype-Roman" w:cs="PalatinoLinotype-Roman"/>
+              </w:rPr>
+              <w:lastRenderedPageBreak/>
+              <w:t xml:space="preserve">Hail to Bethlehem, the city of the prophets, where Christ the second Adam, </w:t>
+            </w:r>
+            <w:r>
+              <w:rPr>
+                <w:rFonts w:ascii="PalatinoLinotype-Roman" w:hAnsi="PalatinoLinotype-Roman" w:cs="PalatinoLinotype-Roman"/>
+              </w:rPr>
+              <w:lastRenderedPageBreak/>
+              <w:t>was born.</w:t>
+            </w:r>
+          </w:p>
         </w:tc>
         <w:tc>
           <w:tcPr>
@@ -4290,6 +4502,7 @@
           </w:tcPr>
           <w:p>
             <w:r>
+              <w:lastRenderedPageBreak/>
               <w:t xml:space="preserve">Hail to Bethlehem: the city of the prophets: wherein Christ was born: the </w:t>
             </w:r>
             <w:r>
@@ -4413,7 +4626,14 @@
           <w:tcPr>
             <w:tcW w:w="714" w:type="pct"/>
           </w:tcPr>
-          <w:p/>
+          <w:p>
+            <w:r>
+              <w:rPr>
+                <w:rFonts w:ascii="PalatinoLinotype-Roman" w:hAnsi="PalatinoLinotype-Roman" w:cs="PalatinoLinotype-Roman"/>
+              </w:rPr>
+              <w:t>In order to bring Adam, the first man, who was made of dust, back to Paradise.</w:t>
+            </w:r>
+          </w:p>
         </w:tc>
         <w:tc>
           <w:tcPr>
@@ -4537,7 +4757,14 @@
           <w:tcPr>
             <w:tcW w:w="714" w:type="pct"/>
           </w:tcPr>
-          <w:p/>
+          <w:p>
+            <w:r>
+              <w:rPr>
+                <w:rFonts w:ascii="PalatinoLinotype-Roman" w:hAnsi="PalatinoLinotype-Roman" w:cs="PalatinoLinotype-Roman"/>
+              </w:rPr>
+              <w:t>And to absolve, the decree of death saying, ʺAdam you are from dust, and to dust you shall return.ʺ</w:t>
+            </w:r>
+          </w:p>
         </w:tc>
         <w:tc>
           <w:tcPr>
@@ -4664,7 +4891,14 @@
           <w:tcPr>
             <w:tcW w:w="714" w:type="pct"/>
           </w:tcPr>
-          <w:p/>
+          <w:p>
+            <w:r>
+              <w:rPr>
+                <w:rFonts w:ascii="PalatinoLinotype-Roman" w:hAnsi="PalatinoLinotype-Roman" w:cs="PalatinoLinotype-Roman"/>
+              </w:rPr>
+              <w:t>For in the place, where sin has abounded, the grace of Christ, has abounded more.</w:t>
+            </w:r>
+          </w:p>
         </w:tc>
         <w:tc>
           <w:tcPr>
@@ -4798,7 +5032,14 @@
           <w:tcPr>
             <w:tcW w:w="714" w:type="pct"/>
           </w:tcPr>
-          <w:p/>
+          <w:p>
+            <w:r>
+              <w:rPr>
+                <w:rFonts w:ascii="PalatinoLinotype-Roman" w:hAnsi="PalatinoLinotype-Roman" w:cs="PalatinoLinotype-Roman"/>
+              </w:rPr>
+              <w:t>He shone in the flesh, taken from the Virgin, without the seed of man, in order to save us.</w:t>
+            </w:r>
+          </w:p>
         </w:tc>
         <w:tc>
           <w:tcPr>
@@ -5076,7 +5317,14 @@
           <w:tcPr>
             <w:tcW w:w="714" w:type="pct"/>
           </w:tcPr>
-          <w:p/>
+          <w:p>
+            <w:r>
+              <w:rPr>
+                <w:rFonts w:ascii="PalatinoLinotype-Roman" w:hAnsi="PalatinoLinotype-Roman" w:cs="PalatinoLinotype-Roman"/>
+              </w:rPr>
+              <w:t>All the souls, rejoice and sing, with the angels, and praise Christ the King.</w:t>
+            </w:r>
+          </w:p>
         </w:tc>
         <w:tc>
           <w:tcPr>
@@ -5200,7 +5448,14 @@
           <w:tcPr>
             <w:tcW w:w="714" w:type="pct"/>
           </w:tcPr>
-          <w:p/>
+          <w:p>
+            <w:r>
+              <w:rPr>
+                <w:rFonts w:ascii="PalatinoLinotype-Roman" w:hAnsi="PalatinoLinotype-Roman" w:cs="PalatinoLinotype-Roman"/>
+              </w:rPr>
+              <w:t>Proclaiming and saying, ʺGlory to God in the highest, on earth peace, and goodwill toward men.ʺ</w:t>
+            </w:r>
+          </w:p>
         </w:tc>
         <w:tc>
           <w:tcPr>
@@ -5327,7 +5582,14 @@
           <w:tcPr>
             <w:tcW w:w="714" w:type="pct"/>
           </w:tcPr>
-          <w:p/>
+          <w:p>
+            <w:r>
+              <w:rPr>
+                <w:rFonts w:ascii="PalatinoLinotype-Roman" w:hAnsi="PalatinoLinotype-Roman" w:cs="PalatinoLinotype-Roman"/>
+              </w:rPr>
+              <w:t>For He has destroyed, the middle wall, and killed the enmity, with perfection.</w:t>
+            </w:r>
+          </w:p>
         </w:tc>
         <w:tc>
           <w:tcPr>
@@ -5454,7 +5716,14 @@
           <w:tcPr>
             <w:tcW w:w="714" w:type="pct"/>
           </w:tcPr>
-          <w:p/>
+          <w:p>
+            <w:r>
+              <w:rPr>
+                <w:rFonts w:ascii="PalatinoLinotype-Roman" w:hAnsi="PalatinoLinotype-Roman" w:cs="PalatinoLinotype-Roman"/>
+              </w:rPr>
+              <w:t>He has torn, the verdict of slavery, pronounced on Adam and Eve, and He freed them.</w:t>
+            </w:r>
+          </w:p>
         </w:tc>
         <w:tc>
           <w:tcPr>
@@ -5595,7 +5864,15 @@
           <w:tcPr>
             <w:tcW w:w="714" w:type="pct"/>
           </w:tcPr>
-          <w:p/>
+          <w:p>
+            <w:r>
+              <w:rPr>
+                <w:rFonts w:ascii="PalatinoLinotype-Roman" w:hAnsi="PalatinoLinotype-Roman" w:cs="PalatinoLinotype-Roman"/>
+              </w:rPr>
+              <w:lastRenderedPageBreak/>
+              <w:t>He who was born for us, in the city of David, is our Savior Jesus, as the angel said.</w:t>
+            </w:r>
+          </w:p>
         </w:tc>
         <w:tc>
           <w:tcPr>
@@ -5726,7 +6003,14 @@
           <w:tcPr>
             <w:tcW w:w="714" w:type="pct"/>
           </w:tcPr>
-          <w:p/>
+          <w:p>
+            <w:r>
+              <w:rPr>
+                <w:rFonts w:ascii="PalatinoLinotype-Roman" w:hAnsi="PalatinoLinotype-Roman" w:cs="PalatinoLinotype-Roman"/>
+              </w:rPr>
+              <w:t>He shone in the flesh, taken from the Virgin, without the seed of man, in order to save us.</w:t>
+            </w:r>
+          </w:p>
         </w:tc>
         <w:tc>
           <w:tcPr>
@@ -6000,7 +6284,14 @@
           <w:tcPr>
             <w:tcW w:w="714" w:type="pct"/>
           </w:tcPr>
-          <w:p/>
+          <w:p>
+            <w:r>
+              <w:rPr>
+                <w:rFonts w:ascii="PalatinoLinotype-Roman" w:hAnsi="PalatinoLinotype-Roman" w:cs="PalatinoLinotype-Roman"/>
+              </w:rPr>
+              <w:t>God is light, He abides in light, and the angels of light, sing unto Him.</w:t>
+            </w:r>
+          </w:p>
         </w:tc>
         <w:tc>
           <w:tcPr>
@@ -6130,7 +6421,28 @@
           <w:tcPr>
             <w:tcW w:w="714" w:type="pct"/>
           </w:tcPr>
-          <w:p/>
+          <w:p>
+            <w:r>
+              <w:rPr>
+                <w:rFonts w:ascii="PalatinoLinotype-Roman" w:hAnsi="PalatinoLinotype-Roman" w:cs="PalatinoLinotype-Roman"/>
+              </w:rPr>
+              <w:t xml:space="preserve">The light has </w:t>
+            </w:r>
+            <w:proofErr w:type="spellStart"/>
+            <w:r>
+              <w:rPr>
+                <w:rFonts w:ascii="PalatinoLinotype-Roman" w:hAnsi="PalatinoLinotype-Roman" w:cs="PalatinoLinotype-Roman"/>
+              </w:rPr>
+              <w:t>shone</w:t>
+            </w:r>
+            <w:proofErr w:type="spellEnd"/>
+            <w:r>
+              <w:rPr>
+                <w:rFonts w:ascii="PalatinoLinotype-Roman" w:hAnsi="PalatinoLinotype-Roman" w:cs="PalatinoLinotype-Roman"/>
+              </w:rPr>
+              <w:t>, from Mary, and Elizabeth, gave birth to the forerunner.</w:t>
+            </w:r>
+          </w:p>
         </w:tc>
         <w:tc>
           <w:tcPr>
@@ -6277,7 +6589,28 @@
           <w:tcPr>
             <w:tcW w:w="714" w:type="pct"/>
           </w:tcPr>
-          <w:p/>
+          <w:p>
+            <w:r>
+              <w:rPr>
+                <w:rFonts w:ascii="PalatinoLinotype-Roman" w:hAnsi="PalatinoLinotype-Roman" w:cs="PalatinoLinotype-Roman"/>
+              </w:rPr>
+              <w:t xml:space="preserve">The Holy Spirit, woke up in David, and said ʺArise and sing, for the light has </w:t>
+            </w:r>
+            <w:proofErr w:type="spellStart"/>
+            <w:r>
+              <w:rPr>
+                <w:rFonts w:ascii="PalatinoLinotype-Roman" w:hAnsi="PalatinoLinotype-Roman" w:cs="PalatinoLinotype-Roman"/>
+              </w:rPr>
+              <w:t>shone</w:t>
+            </w:r>
+            <w:proofErr w:type="spellEnd"/>
+            <w:r>
+              <w:rPr>
+                <w:rFonts w:ascii="PalatinoLinotype-Roman" w:hAnsi="PalatinoLinotype-Roman" w:cs="PalatinoLinotype-Roman"/>
+              </w:rPr>
+              <w:t>.ʺ</w:t>
+            </w:r>
+          </w:p>
         </w:tc>
         <w:tc>
           <w:tcPr>
@@ -6418,7 +6751,15 @@
           <w:tcPr>
             <w:tcW w:w="714" w:type="pct"/>
           </w:tcPr>
-          <w:p/>
+          <w:p>
+            <w:r>
+              <w:rPr>
+                <w:rFonts w:ascii="PalatinoLinotype-Roman" w:hAnsi="PalatinoLinotype-Roman" w:cs="PalatinoLinotype-Roman"/>
+              </w:rPr>
+              <w:lastRenderedPageBreak/>
+              <w:t>So David the Psalmist, and the saint, rose up and took, his spiritual stringed instrument</w:t>
+            </w:r>
+          </w:p>
         </w:tc>
         <w:tc>
           <w:tcPr>
@@ -6562,7 +6903,14 @@
           <w:tcPr>
             <w:tcW w:w="714" w:type="pct"/>
           </w:tcPr>
-          <w:p/>
+          <w:p>
+            <w:r>
+              <w:rPr>
+                <w:rFonts w:ascii="PalatinoLinotype-Roman" w:hAnsi="PalatinoLinotype-Roman" w:cs="PalatinoLinotype-Roman"/>
+              </w:rPr>
+              <w:t>He went to the temple, the house of the angels, he praised and sang to, the holy Trinity.</w:t>
+            </w:r>
+          </w:p>
         </w:tc>
         <w:tc>
           <w:tcPr>
@@ -6686,7 +7034,14 @@
           <w:tcPr>
             <w:tcW w:w="714" w:type="pct"/>
           </w:tcPr>
-          <w:p/>
+          <w:p>
+            <w:r>
+              <w:rPr>
+                <w:rFonts w:ascii="PalatinoLinotype-Roman" w:hAnsi="PalatinoLinotype-Roman" w:cs="PalatinoLinotype-Roman"/>
+              </w:rPr>
+              <w:t>Saying ʺIn Your light, O Lord we will see light, let Your mercy come, to those who know You.ʺ</w:t>
+            </w:r>
+          </w:p>
         </w:tc>
         <w:tc>
           <w:tcPr>
@@ -6829,7 +7184,14 @@
           <w:tcPr>
             <w:tcW w:w="714" w:type="pct"/>
           </w:tcPr>
-          <w:p/>
+          <w:p>
+            <w:r>
+              <w:rPr>
+                <w:rFonts w:ascii="PalatinoLinotype-Roman" w:hAnsi="PalatinoLinotype-Roman" w:cs="PalatinoLinotype-Roman"/>
+              </w:rPr>
+              <w:t>O true Light, that shines upon, every man, that comes into the world.</w:t>
+            </w:r>
+          </w:p>
         </w:tc>
         <w:tc>
           <w:tcPr>
@@ -6959,7 +7321,14 @@
           <w:tcPr>
             <w:tcW w:w="714" w:type="pct"/>
           </w:tcPr>
-          <w:p/>
+          <w:p>
+            <w:r>
+              <w:rPr>
+                <w:rFonts w:ascii="PalatinoLinotype-Roman" w:hAnsi="PalatinoLinotype-Roman" w:cs="PalatinoLinotype-Roman"/>
+              </w:rPr>
+              <w:t>You have come into the world, through Your love for man, and all the creation, rejoiced at Your coming.</w:t>
+            </w:r>
+          </w:p>
         </w:tc>
         <w:tc>
           <w:tcPr>
@@ -7087,7 +7456,15 @@
           <w:tcPr>
             <w:tcW w:w="714" w:type="pct"/>
           </w:tcPr>
-          <w:p/>
+          <w:p>
+            <w:r>
+              <w:rPr>
+                <w:rFonts w:ascii="PalatinoLinotype-Roman" w:hAnsi="PalatinoLinotype-Roman" w:cs="PalatinoLinotype-Roman"/>
+              </w:rPr>
+              <w:lastRenderedPageBreak/>
+              <w:t>You have saved Adam, from the seduction, and delivered Eve, from the pangs of death.</w:t>
+            </w:r>
+          </w:p>
         </w:tc>
         <w:tc>
           <w:tcPr>
@@ -7231,7 +7608,28 @@
           <w:tcPr>
             <w:tcW w:w="714" w:type="pct"/>
           </w:tcPr>
-          <w:p/>
+          <w:p>
+            <w:r>
+              <w:rPr>
+                <w:rFonts w:ascii="PalatinoLinotype-Roman" w:hAnsi="PalatinoLinotype-Roman" w:cs="PalatinoLinotype-Roman"/>
+              </w:rPr>
+              <w:t xml:space="preserve">You gave unto us, the Spirit of </w:t>
+            </w:r>
+            <w:proofErr w:type="spellStart"/>
+            <w:r>
+              <w:rPr>
+                <w:rFonts w:ascii="PalatinoLinotype-Roman" w:hAnsi="PalatinoLinotype-Roman" w:cs="PalatinoLinotype-Roman"/>
+              </w:rPr>
+              <w:t>sonship</w:t>
+            </w:r>
+            <w:proofErr w:type="spellEnd"/>
+            <w:r>
+              <w:rPr>
+                <w:rFonts w:ascii="PalatinoLinotype-Roman" w:hAnsi="PalatinoLinotype-Roman" w:cs="PalatinoLinotype-Roman"/>
+              </w:rPr>
+              <w:t>, we praise and bless You, with Your angels.</w:t>
+            </w:r>
+          </w:p>
         </w:tc>
         <w:tc>
           <w:tcPr>
@@ -7377,7 +7775,14 @@
           <w:tcPr>
             <w:tcW w:w="714" w:type="pct"/>
           </w:tcPr>
-          <w:p/>
+          <w:p>
+            <w:r>
+              <w:rPr>
+                <w:rFonts w:ascii="PalatinoLinotype-Roman" w:hAnsi="PalatinoLinotype-Roman" w:cs="PalatinoLinotype-Roman"/>
+              </w:rPr>
+              <w:t>He shone in the flesh, taken from the Virgin, without the seed of man, in order to save us.</w:t>
+            </w:r>
+          </w:p>
         </w:tc>
         <w:tc>
           <w:tcPr>
@@ -7709,7 +8114,14 @@
           <w:tcPr>
             <w:tcW w:w="714" w:type="pct"/>
           </w:tcPr>
-          <w:p/>
+          <w:p>
+            <w:r>
+              <w:rPr>
+                <w:rFonts w:ascii="PalatinoLinotype-Roman" w:hAnsi="PalatinoLinotype-Roman" w:cs="PalatinoLinotype-Roman"/>
+              </w:rPr>
+              <w:t>My weak and sinful tongue, is not able, to speak of, your honor O Mary.</w:t>
+            </w:r>
+          </w:p>
         </w:tc>
         <w:tc>
           <w:tcPr>
@@ -7839,7 +8251,14 @@
           <w:tcPr>
             <w:tcW w:w="714" w:type="pct"/>
           </w:tcPr>
-          <w:p/>
+          <w:p>
+            <w:r>
+              <w:rPr>
+                <w:rFonts w:ascii="PalatinoLinotype-Roman" w:hAnsi="PalatinoLinotype-Roman" w:cs="PalatinoLinotype-Roman"/>
+              </w:rPr>
+              <w:t>Adam our father, the first creation, by the hands of God, the Creator.</w:t>
+            </w:r>
+          </w:p>
         </w:tc>
         <w:tc>
           <w:tcPr>
@@ -7969,7 +8388,15 @@
           <w:tcPr>
             <w:tcW w:w="714" w:type="pct"/>
           </w:tcPr>
-          <w:p/>
+          <w:p>
+            <w:r>
+              <w:rPr>
+                <w:rFonts w:ascii="PalatinoLinotype-Roman" w:hAnsi="PalatinoLinotype-Roman" w:cs="PalatinoLinotype-Roman"/>
+              </w:rPr>
+              <w:lastRenderedPageBreak/>
+              <w:t>Through the advice of Eve, our first mother, Adam ate from, the fruit of the tree.</w:t>
+            </w:r>
+          </w:p>
         </w:tc>
         <w:tc>
           <w:tcPr>
@@ -8100,7 +8527,14 @@
           <w:tcPr>
             <w:tcW w:w="714" w:type="pct"/>
           </w:tcPr>
-          <w:p/>
+          <w:p>
+            <w:r>
+              <w:rPr>
+                <w:rFonts w:ascii="PalatinoLinotype-Roman" w:hAnsi="PalatinoLinotype-Roman" w:cs="PalatinoLinotype-Roman"/>
+              </w:rPr>
+              <w:t>So came to our race, and all the creation, the authority of death, and corruption.</w:t>
+            </w:r>
+          </w:p>
         </w:tc>
         <w:tc>
           <w:tcPr>
@@ -8224,7 +8658,14 @@
           <w:tcPr>
             <w:tcW w:w="714" w:type="pct"/>
           </w:tcPr>
-          <w:p/>
+          <w:p>
+            <w:r>
+              <w:rPr>
+                <w:rFonts w:ascii="PalatinoLinotype-Roman" w:hAnsi="PalatinoLinotype-Roman" w:cs="PalatinoLinotype-Roman"/>
+              </w:rPr>
+              <w:t>Through Mary, the Mother of God, Adam was restored again, to his authority.</w:t>
+            </w:r>
+          </w:p>
         </w:tc>
         <w:tc>
           <w:tcPr>
@@ -8370,7 +8811,14 @@
           <w:tcPr>
             <w:tcW w:w="714" w:type="pct"/>
           </w:tcPr>
-          <w:p/>
+          <w:p>
+            <w:r>
+              <w:rPr>
+                <w:rFonts w:ascii="PalatinoLinotype-Roman" w:hAnsi="PalatinoLinotype-Roman" w:cs="PalatinoLinotype-Roman"/>
+              </w:rPr>
+              <w:t>The two exalted kings, David and Solomon, sing unto her, and honor her.</w:t>
+            </w:r>
+          </w:p>
         </w:tc>
         <w:tc>
           <w:tcPr>
@@ -8516,7 +8964,14 @@
           <w:tcPr>
             <w:tcW w:w="714" w:type="pct"/>
           </w:tcPr>
-          <w:p/>
+          <w:p>
+            <w:r>
+              <w:rPr>
+                <w:rFonts w:ascii="PalatinoLinotype-Roman" w:hAnsi="PalatinoLinotype-Roman" w:cs="PalatinoLinotype-Roman"/>
+              </w:rPr>
+              <w:t>David the Prophet, spoke of her honor, and called her, the city of God.</w:t>
+            </w:r>
+          </w:p>
         </w:tc>
         <w:tc>
           <w:tcPr>
@@ -8646,7 +9101,14 @@
           <w:tcPr>
             <w:tcW w:w="714" w:type="pct"/>
           </w:tcPr>
-          <w:p/>
+          <w:p>
+            <w:r>
+              <w:rPr>
+                <w:rFonts w:ascii="PalatinoLinotype-Roman" w:hAnsi="PalatinoLinotype-Roman" w:cs="PalatinoLinotype-Roman"/>
+              </w:rPr>
+              <w:t>And also Solomon, the Ecclesiastes, this is what he says, in the Song of Songs.</w:t>
+            </w:r>
+          </w:p>
         </w:tc>
         <w:tc>
           <w:tcPr>
@@ -8782,7 +9244,14 @@
           <w:tcPr>
             <w:tcW w:w="714" w:type="pct"/>
           </w:tcPr>
-          <w:p/>
+          <w:p>
+            <w:r>
+              <w:rPr>
+                <w:rFonts w:ascii="PalatinoLinotype-Roman" w:hAnsi="PalatinoLinotype-Roman" w:cs="PalatinoLinotype-Roman"/>
+              </w:rPr>
+              <w:t>My sister and my spouse, the perfect one, the smell of your garments, is an aroma.</w:t>
+            </w:r>
+          </w:p>
         </w:tc>
         <w:tc>
           <w:tcPr>
@@ -8909,7 +9378,14 @@
           <w:tcPr>
             <w:tcW w:w="714" w:type="pct"/>
           </w:tcPr>
-          <w:p/>
+          <w:p>
+            <w:r>
+              <w:rPr>
+                <w:rFonts w:ascii="PalatinoLinotype-Roman" w:hAnsi="PalatinoLinotype-Roman" w:cs="PalatinoLinotype-Roman"/>
+              </w:rPr>
+              <w:t>O all you virgins, love purity, in order to become daughters, of Saint Mary.</w:t>
+            </w:r>
+          </w:p>
         </w:tc>
         <w:tc>
           <w:tcPr>
@@ -9047,7 +9523,14 @@
           <w:tcPr>
             <w:tcW w:w="714" w:type="pct"/>
           </w:tcPr>
-          <w:p/>
+          <w:p>
+            <w:r>
+              <w:rPr>
+                <w:rFonts w:ascii="PalatinoLinotype-Roman" w:hAnsi="PalatinoLinotype-Roman" w:cs="PalatinoLinotype-Roman"/>
+              </w:rPr>
+              <w:t>For through her, all women, find favor, before the Lord.</w:t>
+            </w:r>
+          </w:p>
         </w:tc>
         <w:tc>
           <w:tcPr>
@@ -9165,7 +9648,14 @@
           <w:tcPr>
             <w:tcW w:w="714" w:type="pct"/>
           </w:tcPr>
-          <w:p/>
+          <w:p>
+            <w:r>
+              <w:rPr>
+                <w:rFonts w:ascii="PalatinoLinotype-Roman" w:hAnsi="PalatinoLinotype-Roman" w:cs="PalatinoLinotype-Roman"/>
+              </w:rPr>
+              <w:t>And we too, hope to win mercy, through your intercessions, with the Lover of mankind.</w:t>
+            </w:r>
+          </w:p>
         </w:tc>
         <w:tc>
           <w:tcPr>

</xml_diff>